<commit_message>
Update resume.docx / pdf
</commit_message>
<xml_diff>
--- a/source/assets/docs/resume.docx
+++ b/source/assets/docs/resume.docx
@@ -244,7 +244,10 @@
             <w:pStyle w:val="a2"/>
           </w:pPr>
           <w:r>
-            <w:t>Python, Ruby, Perl</w:t>
+            <w:t xml:space="preserve">Python, Ruby, </w:t>
+          </w:r>
+          <w:r>
+            <w:t>Docker</w:t>
           </w:r>
         </w:p>
       </w:sdtContent>
@@ -254,6 +257,157 @@
         <w:pStyle w:val="1"/>
         <w:ind w:right="-9"/>
       </w:pPr>
+      <w:r>
+        <w:t>Machine Learning Competitions</w:t>
+      </w:r>
+    </w:p>
+    <w:p>
+      <w:pPr>
+        <w:pStyle w:val="21"/>
+      </w:pPr>
+      <w:sdt>
+        <w:sdtPr>
+          <w:id w:val="-1568718289"/>
+          <w:placeholder>
+            <w:docPart w:val="DDC5B4EABAFB0C45B9951B90FEDD6756"/>
+          </w:placeholder>
+        </w:sdtPr>
+        <w:sdtContent>
+          <w:r>
+            <w:t>International competitions</w:t>
+          </w:r>
+          <w:r>
+            <w:t xml:space="preserve"> (Kaggle)</w:t>
+          </w:r>
+          <w:r>
+            <w:t>:</w:t>
+          </w:r>
+        </w:sdtContent>
+      </w:sdt>
+    </w:p>
+    <w:sdt>
+      <w:sdtPr>
+        <w:id w:val="1515113405"/>
+        <w:placeholder>
+          <w:docPart w:val="09655A31C0E52845934170B9F3622314"/>
+        </w:placeholder>
+      </w:sdtPr>
+      <w:sdtEndPr/>
+      <w:sdtContent>
+        <w:p>
+          <w:pPr>
+            <w:pStyle w:val="a2"/>
+          </w:pPr>
+          <w:r>
+            <w:t>4</w:t>
+          </w:r>
+          <w:r>
+            <w:rPr>
+              <w:vertAlign w:val="superscript"/>
+            </w:rPr>
+            <w:t>th</w:t>
+          </w:r>
+          <w:r>
+            <w:t xml:space="preserve"> </w:t>
+          </w:r>
+          <w:r>
+            <w:t xml:space="preserve">place at </w:t>
+          </w:r>
+          <w:r>
+            <w:t>Quora Insincere Questions Classification</w:t>
+          </w:r>
+          <w:r>
+            <w:t xml:space="preserve"> (2019.02)</w:t>
+          </w:r>
+        </w:p>
+      </w:sdtContent>
+    </w:sdt>
+    <w:p>
+      <w:pPr>
+        <w:pStyle w:val="21"/>
+      </w:pPr>
+      <w:sdt>
+        <w:sdtPr>
+          <w:id w:val="1822385497"/>
+          <w:placeholder>
+            <w:docPart w:val="318F730804384740BFF522520F79AC64"/>
+          </w:placeholder>
+        </w:sdtPr>
+        <w:sdtContent>
+          <w:r>
+            <w:t>Domestic competitions</w:t>
+          </w:r>
+          <w:r>
+            <w:t xml:space="preserve"> (SIGNATE)</w:t>
+          </w:r>
+          <w:r>
+            <w:t>:</w:t>
+          </w:r>
+        </w:sdtContent>
+      </w:sdt>
+    </w:p>
+    <w:p>
+      <w:pPr>
+        <w:pStyle w:val="a2"/>
+      </w:pPr>
+      <w:sdt>
+        <w:sdtPr>
+          <w:id w:val="376429449"/>
+          <w:placeholder>
+            <w:docPart w:val="CEBC2FE95856C84B815BAA77524C5BE3"/>
+          </w:placeholder>
+        </w:sdtPr>
+        <w:sdtEndPr/>
+        <w:sdtContent>
+          <w:r>
+            <w:t>1</w:t>
+          </w:r>
+          <w:r>
+            <w:rPr>
+              <w:vertAlign w:val="superscript"/>
+            </w:rPr>
+            <w:t>st</w:t>
+          </w:r>
+          <w:r>
+            <w:t xml:space="preserve"> </w:t>
+          </w:r>
+          <w:r>
+            <w:t xml:space="preserve">place </w:t>
+          </w:r>
+          <w:bookmarkStart w:id="0" w:name="_GoBack"/>
+          <w:r>
+            <w:t xml:space="preserve">at </w:t>
+          </w:r>
+          <w:r>
+            <w:t>Bayer Medical Text Mining Challenge</w:t>
+          </w:r>
+          <w:bookmarkEnd w:id="0"/>
+          <w:r>
+            <w:t xml:space="preserve"> (201</w:t>
+          </w:r>
+          <w:r>
+            <w:t>7</w:t>
+          </w:r>
+          <w:r>
+            <w:t>.0</w:t>
+          </w:r>
+          <w:r>
+            <w:t>7</w:t>
+          </w:r>
+          <w:r>
+            <w:t>)</w:t>
+          </w:r>
+        </w:sdtContent>
+      </w:sdt>
+    </w:p>
+    <w:p>
+      <w:pPr>
+        <w:pStyle w:val="1"/>
+        <w:ind w:right="-9"/>
+      </w:pPr>
+      <w:r>
+        <w:t xml:space="preserve"> </w:t>
+      </w:r>
       <w:r>
         <w:t>Publication</w:t>
       </w:r>
@@ -457,12 +611,8 @@
       </w:sdtContent>
     </w:sdt>
     <w:sectPr>
-      <w:headerReference w:type="even" r:id="rId7"/>
-      <w:headerReference w:type="default" r:id="rId8"/>
-      <w:footerReference w:type="even" r:id="rId9"/>
-      <w:footerReference w:type="default" r:id="rId10"/>
-      <w:headerReference w:type="first" r:id="rId11"/>
-      <w:footerReference w:type="first" r:id="rId12"/>
+      <w:footerReference w:type="default" r:id="rId7"/>
+      <w:headerReference w:type="first" r:id="rId8"/>
       <w:pgSz w:w="11899" w:h="16838"/>
       <w:pgMar w:top="1021" w:right="851" w:bottom="1021" w:left="851" w:header="1021" w:footer="1021" w:gutter="0"/>
       <w:cols w:space="720"/>
@@ -498,16 +648,6 @@
     <w:pPr>
       <w:pStyle w:val="a8"/>
     </w:pPr>
-  </w:p>
-</w:ftr>
-</file>
-
-<file path=word/footer2.xml><?xml version="1.0" encoding="utf-8"?>
-<w:ftr xmlns:wpc="http://schemas.microsoft.com/office/word/2010/wordprocessingCanvas" xmlns:cx="http://schemas.microsoft.com/office/drawing/2014/chartex" xmlns:cx1="http://schemas.microsoft.com/office/drawing/2015/9/8/chartex" xmlns:cx2="http://schemas.microsoft.com/office/drawing/2015/10/21/chartex" xmlns:cx3="http://schemas.microsoft.com/office/drawing/2016/5/9/chartex" xmlns:cx4="http://schemas.microsoft.com/office/drawing/2016/5/10/chartex" xmlns:cx5="http://schemas.microsoft.com/office/drawing/2016/5/11/chartex" xmlns:cx6="http://schemas.microsoft.com/office/drawing/2016/5/12/chartex" xmlns:cx7="http://schemas.microsoft.com/office/drawing/2016/5/13/chartex" xmlns:cx8="http://schemas.microsoft.com/office/drawing/2016/5/14/chartex" xmlns:mc="http://schemas.openxmlformats.org/markup-compatibility/2006" xmlns:aink="http://schemas.microsoft.com/office/drawing/2016/ink" xmlns:am3d="http://schemas.microsoft.com/office/drawing/2017/model3d" xmlns:o="urn:schemas-microsoft-com:office:office" xmlns:r="http://schemas.openxmlformats.org/officeDocument/2006/relationships" xmlns:m="http://schemas.openxmlformats.org/officeDocument/2006/math" xmlns:v="urn:schemas-microsoft-com:vml" xmlns:wp14="http://schemas.microsoft.com/office/word/2010/wordprocessingDrawing" xmlns:wp="http://schemas.openxmlformats.org/drawingml/2006/wordprocessingDrawing" xmlns:w10="urn:schemas-microsoft-com:office:word" xmlns:w="http://schemas.openxmlformats.org/wordprocessingml/2006/main" xmlns:w14="http://schemas.microsoft.com/office/word/2010/wordml" xmlns:w15="http://schemas.microsoft.com/office/word/2012/wordml" xmlns:w16cid="http://schemas.microsoft.com/office/word/2016/wordml/cid" xmlns:w16se="http://schemas.microsoft.com/office/word/2015/wordml/symex" xmlns:wpg="http://schemas.microsoft.com/office/word/2010/wordprocessingGroup" xmlns:wpi="http://schemas.microsoft.com/office/word/2010/wordprocessingInk" xmlns:wne="http://schemas.microsoft.com/office/word/2006/wordml" xmlns:wps="http://schemas.microsoft.com/office/word/2010/wordprocessingShape" mc:Ignorable="w14 w15 w16se w16cid wp14">
-  <w:p>
-    <w:pPr>
-      <w:pStyle w:val="a8"/>
-    </w:pPr>
     <w:r>
       <w:fldChar w:fldCharType="begin"/>
     </w:r>
@@ -533,16 +673,6 @@
 </w:ftr>
 </file>
 
-<file path=word/footer3.xml><?xml version="1.0" encoding="utf-8"?>
-<w:ftr xmlns:wpc="http://schemas.microsoft.com/office/word/2010/wordprocessingCanvas" xmlns:cx="http://schemas.microsoft.com/office/drawing/2014/chartex" xmlns:cx1="http://schemas.microsoft.com/office/drawing/2015/9/8/chartex" xmlns:cx2="http://schemas.microsoft.com/office/drawing/2015/10/21/chartex" xmlns:cx3="http://schemas.microsoft.com/office/drawing/2016/5/9/chartex" xmlns:cx4="http://schemas.microsoft.com/office/drawing/2016/5/10/chartex" xmlns:cx5="http://schemas.microsoft.com/office/drawing/2016/5/11/chartex" xmlns:cx6="http://schemas.microsoft.com/office/drawing/2016/5/12/chartex" xmlns:cx7="http://schemas.microsoft.com/office/drawing/2016/5/13/chartex" xmlns:cx8="http://schemas.microsoft.com/office/drawing/2016/5/14/chartex" xmlns:mc="http://schemas.openxmlformats.org/markup-compatibility/2006" xmlns:aink="http://schemas.microsoft.com/office/drawing/2016/ink" xmlns:am3d="http://schemas.microsoft.com/office/drawing/2017/model3d" xmlns:o="urn:schemas-microsoft-com:office:office" xmlns:r="http://schemas.openxmlformats.org/officeDocument/2006/relationships" xmlns:m="http://schemas.openxmlformats.org/officeDocument/2006/math" xmlns:v="urn:schemas-microsoft-com:vml" xmlns:wp14="http://schemas.microsoft.com/office/word/2010/wordprocessingDrawing" xmlns:wp="http://schemas.openxmlformats.org/drawingml/2006/wordprocessingDrawing" xmlns:w10="urn:schemas-microsoft-com:office:word" xmlns:w="http://schemas.openxmlformats.org/wordprocessingml/2006/main" xmlns:w14="http://schemas.microsoft.com/office/word/2010/wordml" xmlns:w15="http://schemas.microsoft.com/office/word/2012/wordml" xmlns:w16cid="http://schemas.microsoft.com/office/word/2016/wordml/cid" xmlns:w16se="http://schemas.microsoft.com/office/word/2015/wordml/symex" xmlns:wpg="http://schemas.microsoft.com/office/word/2010/wordprocessingGroup" xmlns:wpi="http://schemas.microsoft.com/office/word/2010/wordprocessingInk" xmlns:wne="http://schemas.microsoft.com/office/word/2006/wordml" xmlns:wps="http://schemas.microsoft.com/office/word/2010/wordprocessingShape" mc:Ignorable="w14 w15 w16se w16cid wp14">
-  <w:p>
-    <w:pPr>
-      <w:pStyle w:val="a8"/>
-    </w:pPr>
-  </w:p>
-</w:ftr>
-</file>
-
 <file path=word/footnotes.xml><?xml version="1.0" encoding="utf-8"?>
 <w:footnotes xmlns:wpc="http://schemas.microsoft.com/office/word/2010/wordprocessingCanvas" xmlns:cx="http://schemas.microsoft.com/office/drawing/2014/chartex" xmlns:cx1="http://schemas.microsoft.com/office/drawing/2015/9/8/chartex" xmlns:cx2="http://schemas.microsoft.com/office/drawing/2015/10/21/chartex" xmlns:cx3="http://schemas.microsoft.com/office/drawing/2016/5/9/chartex" xmlns:cx4="http://schemas.microsoft.com/office/drawing/2016/5/10/chartex" xmlns:cx5="http://schemas.microsoft.com/office/drawing/2016/5/11/chartex" xmlns:cx6="http://schemas.microsoft.com/office/drawing/2016/5/12/chartex" xmlns:cx7="http://schemas.microsoft.com/office/drawing/2016/5/13/chartex" xmlns:cx8="http://schemas.microsoft.com/office/drawing/2016/5/14/chartex" xmlns:mc="http://schemas.openxmlformats.org/markup-compatibility/2006" xmlns:aink="http://schemas.microsoft.com/office/drawing/2016/ink" xmlns:am3d="http://schemas.microsoft.com/office/drawing/2017/model3d" xmlns:o="urn:schemas-microsoft-com:office:office" xmlns:r="http://schemas.openxmlformats.org/officeDocument/2006/relationships" xmlns:m="http://schemas.openxmlformats.org/officeDocument/2006/math" xmlns:v="urn:schemas-microsoft-com:vml" xmlns:wp14="http://schemas.microsoft.com/office/word/2010/wordprocessingDrawing" xmlns:wp="http://schemas.openxmlformats.org/drawingml/2006/wordprocessingDrawing" xmlns:w10="urn:schemas-microsoft-com:office:word" xmlns:w="http://schemas.openxmlformats.org/wordprocessingml/2006/main" xmlns:w14="http://schemas.microsoft.com/office/word/2010/wordml" xmlns:w15="http://schemas.microsoft.com/office/word/2012/wordml" xmlns:w16cid="http://schemas.microsoft.com/office/word/2016/wordml/cid" xmlns:w16se="http://schemas.microsoft.com/office/word/2015/wordml/symex" xmlns:wpg="http://schemas.microsoft.com/office/word/2010/wordprocessingGroup" xmlns:wpi="http://schemas.microsoft.com/office/word/2010/wordprocessingInk" xmlns:wne="http://schemas.microsoft.com/office/word/2006/wordml" xmlns:wps="http://schemas.microsoft.com/office/word/2010/wordprocessingShape" mc:Ignorable="w14 w15 w16se w16cid wp14">
   <w:footnote w:type="separator" w:id="-1">
@@ -564,56 +694,6 @@
 
 <file path=word/header1.xml><?xml version="1.0" encoding="utf-8"?>
 <w:hdr xmlns:wpc="http://schemas.microsoft.com/office/word/2010/wordprocessingCanvas" xmlns:cx="http://schemas.microsoft.com/office/drawing/2014/chartex" xmlns:cx1="http://schemas.microsoft.com/office/drawing/2015/9/8/chartex" xmlns:cx2="http://schemas.microsoft.com/office/drawing/2015/10/21/chartex" xmlns:cx3="http://schemas.microsoft.com/office/drawing/2016/5/9/chartex" xmlns:cx4="http://schemas.microsoft.com/office/drawing/2016/5/10/chartex" xmlns:cx5="http://schemas.microsoft.com/office/drawing/2016/5/11/chartex" xmlns:cx6="http://schemas.microsoft.com/office/drawing/2016/5/12/chartex" xmlns:cx7="http://schemas.microsoft.com/office/drawing/2016/5/13/chartex" xmlns:cx8="http://schemas.microsoft.com/office/drawing/2016/5/14/chartex" xmlns:mc="http://schemas.openxmlformats.org/markup-compatibility/2006" xmlns:aink="http://schemas.microsoft.com/office/drawing/2016/ink" xmlns:am3d="http://schemas.microsoft.com/office/drawing/2017/model3d" xmlns:o="urn:schemas-microsoft-com:office:office" xmlns:r="http://schemas.openxmlformats.org/officeDocument/2006/relationships" xmlns:m="http://schemas.openxmlformats.org/officeDocument/2006/math" xmlns:v="urn:schemas-microsoft-com:vml" xmlns:wp14="http://schemas.microsoft.com/office/word/2010/wordprocessingDrawing" xmlns:wp="http://schemas.openxmlformats.org/drawingml/2006/wordprocessingDrawing" xmlns:w10="urn:schemas-microsoft-com:office:word" xmlns:w="http://schemas.openxmlformats.org/wordprocessingml/2006/main" xmlns:w14="http://schemas.microsoft.com/office/word/2010/wordml" xmlns:w15="http://schemas.microsoft.com/office/word/2012/wordml" xmlns:w16cid="http://schemas.microsoft.com/office/word/2016/wordml/cid" xmlns:w16se="http://schemas.microsoft.com/office/word/2015/wordml/symex" xmlns:wpg="http://schemas.microsoft.com/office/word/2010/wordprocessingGroup" xmlns:wpi="http://schemas.microsoft.com/office/word/2010/wordprocessingInk" xmlns:wne="http://schemas.microsoft.com/office/word/2006/wordml" xmlns:wps="http://schemas.microsoft.com/office/word/2010/wordprocessingShape" mc:Ignorable="w14 w15 w16se w16cid wp14">
-  <w:p>
-    <w:pPr>
-      <w:pStyle w:val="a6"/>
-    </w:pPr>
-  </w:p>
-</w:hdr>
-</file>
-
-<file path=word/header2.xml><?xml version="1.0" encoding="utf-8"?>
-<w:hdr xmlns:wpc="http://schemas.microsoft.com/office/word/2010/wordprocessingCanvas" xmlns:cx="http://schemas.microsoft.com/office/drawing/2014/chartex" xmlns:cx1="http://schemas.microsoft.com/office/drawing/2015/9/8/chartex" xmlns:cx2="http://schemas.microsoft.com/office/drawing/2015/10/21/chartex" xmlns:cx3="http://schemas.microsoft.com/office/drawing/2016/5/9/chartex" xmlns:cx4="http://schemas.microsoft.com/office/drawing/2016/5/10/chartex" xmlns:cx5="http://schemas.microsoft.com/office/drawing/2016/5/11/chartex" xmlns:cx6="http://schemas.microsoft.com/office/drawing/2016/5/12/chartex" xmlns:cx7="http://schemas.microsoft.com/office/drawing/2016/5/13/chartex" xmlns:cx8="http://schemas.microsoft.com/office/drawing/2016/5/14/chartex" xmlns:mc="http://schemas.openxmlformats.org/markup-compatibility/2006" xmlns:aink="http://schemas.microsoft.com/office/drawing/2016/ink" xmlns:am3d="http://schemas.microsoft.com/office/drawing/2017/model3d" xmlns:o="urn:schemas-microsoft-com:office:office" xmlns:r="http://schemas.openxmlformats.org/officeDocument/2006/relationships" xmlns:m="http://schemas.openxmlformats.org/officeDocument/2006/math" xmlns:v="urn:schemas-microsoft-com:vml" xmlns:wp14="http://schemas.microsoft.com/office/word/2010/wordprocessingDrawing" xmlns:wp="http://schemas.openxmlformats.org/drawingml/2006/wordprocessingDrawing" xmlns:w10="urn:schemas-microsoft-com:office:word" xmlns:w="http://schemas.openxmlformats.org/wordprocessingml/2006/main" xmlns:w14="http://schemas.microsoft.com/office/word/2010/wordml" xmlns:w15="http://schemas.microsoft.com/office/word/2012/wordml" xmlns:w16cid="http://schemas.microsoft.com/office/word/2016/wordml/cid" xmlns:w16se="http://schemas.microsoft.com/office/word/2015/wordml/symex" xmlns:wpg="http://schemas.microsoft.com/office/word/2010/wordprocessingGroup" xmlns:wpi="http://schemas.microsoft.com/office/word/2010/wordprocessingInk" xmlns:wne="http://schemas.microsoft.com/office/word/2006/wordml" xmlns:wps="http://schemas.microsoft.com/office/word/2010/wordprocessingShape" mc:Ignorable="w14 w15 w16se w16cid wp14">
-  <w:tbl>
-    <w:tblPr>
-      <w:tblW w:w="0" w:type="auto"/>
-      <w:tblLook w:val="04A0" w:firstRow="1" w:lastRow="0" w:firstColumn="1" w:lastColumn="0" w:noHBand="0" w:noVBand="1"/>
-    </w:tblPr>
-    <w:tblGrid>
-      <w:gridCol w:w="9717"/>
-      <w:gridCol w:w="696"/>
-    </w:tblGrid>
-    <w:tr>
-      <w:trPr>
-        <w:trHeight w:val="720"/>
-      </w:trPr>
-      <w:tc>
-        <w:tcPr>
-          <w:tcW w:w="10188" w:type="dxa"/>
-          <w:vAlign w:val="center"/>
-        </w:tcPr>
-        <w:p/>
-      </w:tc>
-      <w:tc>
-        <w:tcPr>
-          <w:tcW w:w="720" w:type="dxa"/>
-          <w:shd w:val="clear" w:color="auto" w:fill="A9122A" w:themeFill="accent1"/>
-          <w:vAlign w:val="center"/>
-        </w:tcPr>
-        <w:p/>
-      </w:tc>
-    </w:tr>
-  </w:tbl>
-  <w:p>
-    <w:pPr>
-      <w:pStyle w:val="a6"/>
-    </w:pPr>
-  </w:p>
-</w:hdr>
-</file>
-
-<file path=word/header3.xml><?xml version="1.0" encoding="utf-8"?>
-<w:hdr xmlns:wpc="http://schemas.microsoft.com/office/word/2010/wordprocessingCanvas" xmlns:cx="http://schemas.microsoft.com/office/drawing/2014/chartex" xmlns:cx1="http://schemas.microsoft.com/office/drawing/2015/9/8/chartex" xmlns:cx2="http://schemas.microsoft.com/office/drawing/2015/10/21/chartex" xmlns:cx3="http://schemas.microsoft.com/office/drawing/2016/5/9/chartex" xmlns:cx4="http://schemas.microsoft.com/office/drawing/2016/5/10/chartex" xmlns:cx5="http://schemas.microsoft.com/office/drawing/2016/5/11/chartex" xmlns:cx6="http://schemas.microsoft.com/office/drawing/2016/5/12/chartex" xmlns:cx7="http://schemas.microsoft.com/office/drawing/2016/5/13/chartex" xmlns:cx8="http://schemas.microsoft.com/office/drawing/2016/5/14/chartex" xmlns:mc="http://schemas.openxmlformats.org/markup-compatibility/2006" xmlns:aink="http://schemas.microsoft.com/office/drawing/2016/ink" xmlns:am3d="http://schemas.microsoft.com/office/drawing/2017/model3d" xmlns:o="urn:schemas-microsoft-com:office:office" xmlns:r="http://schemas.openxmlformats.org/officeDocument/2006/relationships" xmlns:m="http://schemas.openxmlformats.org/officeDocument/2006/math" xmlns:v="urn:schemas-microsoft-com:vml" xmlns:wp14="http://schemas.microsoft.com/office/word/2010/wordprocessingDrawing" xmlns:wp="http://schemas.openxmlformats.org/drawingml/2006/wordprocessingDrawing" xmlns:w10="urn:schemas-microsoft-com:office:word" xmlns:w="http://schemas.openxmlformats.org/wordprocessingml/2006/main" xmlns:w14="http://schemas.microsoft.com/office/word/2010/wordml" xmlns:w15="http://schemas.microsoft.com/office/word/2012/wordml" xmlns:w16cid="http://schemas.microsoft.com/office/word/2016/wordml/cid" xmlns:w16se="http://schemas.microsoft.com/office/word/2015/wordml/symex" xmlns:wpg="http://schemas.microsoft.com/office/word/2010/wordprocessingGroup" xmlns:wpi="http://schemas.microsoft.com/office/word/2010/wordprocessingInk" xmlns:wne="http://schemas.microsoft.com/office/word/2006/wordml" xmlns:wps="http://schemas.microsoft.com/office/word/2010/wordprocessingShape" mc:Ignorable="w14 w15 w16se w16cid wp14">
   <w:tbl>
     <w:tblPr>
       <w:tblW w:w="0" w:type="auto"/>
@@ -658,19 +738,17 @@
             <w:pStyle w:val="ContactDetails"/>
           </w:pPr>
           <w:r>
-            <w:t xml:space="preserve">Web site: </w:t>
-          </w:r>
-          <w:r>
-            <w:t>http</w:t>
+            <w:t>Web site: http</w:t>
           </w:r>
           <w:r>
             <w:t>s</w:t>
           </w:r>
           <w:r>
-            <w:t>://www.fz-qqq.net</w:t>
-          </w:r>
-          <w:bookmarkStart w:id="0" w:name="_GoBack"/>
-          <w:bookmarkEnd w:id="0"/>
+            <w:t>://</w:t>
+          </w:r>
+          <w:r>
+            <w:t>k-fujikawa.github.io</w:t>
+          </w:r>
         </w:p>
       </w:tc>
     </w:tr>
@@ -1190,10 +1268,6 @@
     <w:lsdException w:name="Book Title" w:uiPriority="33" w:qFormat="1"/>
     <w:lsdException w:name="Bibliography" w:semiHidden="1" w:uiPriority="37" w:unhideWhenUsed="1"/>
     <w:lsdException w:name="TOC Heading" w:semiHidden="1" w:uiPriority="39" w:unhideWhenUsed="1" w:qFormat="1"/>
-    <w:lsdException w:name="Grid Table Light" w:semiHidden="1" w:unhideWhenUsed="1"/>
-    <w:lsdException w:name="Grid Table 1 Light" w:semiHidden="1" w:unhideWhenUsed="1"/>
-    <w:lsdException w:name="Grid Table 2" w:semiHidden="1" w:unhideWhenUsed="1"/>
-    <w:lsdException w:name="Grid Table 3" w:semiHidden="1" w:unhideWhenUsed="1"/>
     <w:lsdException w:name="Grid Table 4" w:uiPriority="49"/>
     <w:lsdException w:name="Grid Table 5 Dark" w:uiPriority="50"/>
     <w:lsdException w:name="Grid Table 6 Colorful" w:uiPriority="51"/>
@@ -3460,6 +3534,110 @@
         <w:p>
           <w:pPr>
             <w:pStyle w:val="3C173008D7DAD4488348EF785EFAAD2C"/>
+          </w:pPr>
+          <w:r>
+            <w:t xml:space="preserve">Nam ut est. In vehicula venenatis dui. Vestibulum ante ipsum primis in faucibus orci luctus et ultrices posuere cubilia Curae; Praesent venenatis gravida justo. In hac habitasse platea dictumst. Suspendisse dui. </w:t>
+          </w:r>
+        </w:p>
+      </w:docPartBody>
+    </w:docPart>
+    <w:docPart>
+      <w:docPartPr>
+        <w:name w:val="DDC5B4EABAFB0C45B9951B90FEDD6756"/>
+        <w:category>
+          <w:name w:val="全般"/>
+          <w:gallery w:val="placeholder"/>
+        </w:category>
+        <w:types>
+          <w:type w:val="bbPlcHdr"/>
+        </w:types>
+        <w:behaviors>
+          <w:behavior w:val="content"/>
+        </w:behaviors>
+        <w:guid w:val="{71B65267-B854-7641-B7D0-1B44257B7EC4}"/>
+      </w:docPartPr>
+      <w:docPartBody>
+        <w:p>
+          <w:pPr>
+            <w:pStyle w:val="DDC5B4EABAFB0C45B9951B90FEDD6756"/>
+          </w:pPr>
+          <w:r>
+            <w:t>Aliquam dapibus.</w:t>
+          </w:r>
+        </w:p>
+      </w:docPartBody>
+    </w:docPart>
+    <w:docPart>
+      <w:docPartPr>
+        <w:name w:val="09655A31C0E52845934170B9F3622314"/>
+        <w:category>
+          <w:name w:val="全般"/>
+          <w:gallery w:val="placeholder"/>
+        </w:category>
+        <w:types>
+          <w:type w:val="bbPlcHdr"/>
+        </w:types>
+        <w:behaviors>
+          <w:behavior w:val="content"/>
+        </w:behaviors>
+        <w:guid w:val="{0E7B35B0-670F-8E4F-87C3-C1F70A2EACB8}"/>
+      </w:docPartPr>
+      <w:docPartBody>
+        <w:p>
+          <w:pPr>
+            <w:pStyle w:val="09655A31C0E52845934170B9F3622314"/>
+          </w:pPr>
+          <w:r>
+            <w:t xml:space="preserve">Nam ut est. In vehicula venenatis dui. Vestibulum ante ipsum primis in faucibus orci luctus et ultrices posuere cubilia Curae; Praesent venenatis gravida justo. In hac habitasse platea dictumst. Suspendisse dui. </w:t>
+          </w:r>
+        </w:p>
+      </w:docPartBody>
+    </w:docPart>
+    <w:docPart>
+      <w:docPartPr>
+        <w:name w:val="318F730804384740BFF522520F79AC64"/>
+        <w:category>
+          <w:name w:val="全般"/>
+          <w:gallery w:val="placeholder"/>
+        </w:category>
+        <w:types>
+          <w:type w:val="bbPlcHdr"/>
+        </w:types>
+        <w:behaviors>
+          <w:behavior w:val="content"/>
+        </w:behaviors>
+        <w:guid w:val="{A5DB6064-9A0D-7D42-8180-49A062060726}"/>
+      </w:docPartPr>
+      <w:docPartBody>
+        <w:p>
+          <w:pPr>
+            <w:pStyle w:val="318F730804384740BFF522520F79AC64"/>
+          </w:pPr>
+          <w:r>
+            <w:t>Aliquam dapibus.</w:t>
+          </w:r>
+        </w:p>
+      </w:docPartBody>
+    </w:docPart>
+    <w:docPart>
+      <w:docPartPr>
+        <w:name w:val="CEBC2FE95856C84B815BAA77524C5BE3"/>
+        <w:category>
+          <w:name w:val="全般"/>
+          <w:gallery w:val="placeholder"/>
+        </w:category>
+        <w:types>
+          <w:type w:val="bbPlcHdr"/>
+        </w:types>
+        <w:behaviors>
+          <w:behavior w:val="content"/>
+        </w:behaviors>
+        <w:guid w:val="{617EE5D7-4775-D143-82D1-3244FD8F7FEE}"/>
+      </w:docPartPr>
+      <w:docPartBody>
+        <w:p>
+          <w:pPr>
+            <w:pStyle w:val="CEBC2FE95856C84B815BAA77524C5BE3"/>
           </w:pPr>
           <w:r>
             <w:t xml:space="preserve">Nam ut est. In vehicula venenatis dui. Vestibulum ante ipsum primis in faucibus orci luctus et ultrices posuere cubilia Curae; Praesent venenatis gravida justo. In hac habitasse platea dictumst. Suspendisse dui. </w:t>
@@ -3568,7 +3746,10 @@
   <w:rsids>
     <w:rsidRoot w:val="00474FC1"/>
     <w:rsid w:val="00474FC1"/>
+    <w:rsid w:val="0057445D"/>
+    <w:rsid w:val="007749AB"/>
     <w:rsid w:val="007F7EA4"/>
+    <w:rsid w:val="00DB597F"/>
   </w:rsids>
   <m:mathPr>
     <m:mathFont m:val="Cambria Math"/>
@@ -3874,10 +4055,6 @@
     <w:lsdException w:name="Book Title" w:uiPriority="33" w:qFormat="1"/>
     <w:lsdException w:name="Bibliography" w:semiHidden="1" w:uiPriority="37" w:unhideWhenUsed="1"/>
     <w:lsdException w:name="TOC Heading" w:semiHidden="1" w:uiPriority="39" w:unhideWhenUsed="1" w:qFormat="1"/>
-    <w:lsdException w:name="Grid Table Light" w:semiHidden="1" w:unhideWhenUsed="1"/>
-    <w:lsdException w:name="Grid Table 1 Light" w:semiHidden="1" w:unhideWhenUsed="1"/>
-    <w:lsdException w:name="Grid Table 2" w:semiHidden="1" w:unhideWhenUsed="1"/>
-    <w:lsdException w:name="Grid Table 3" w:semiHidden="1" w:unhideWhenUsed="1"/>
     <w:lsdException w:name="Grid Table 4" w:uiPriority="49"/>
     <w:lsdException w:name="Grid Table 5 Dark" w:uiPriority="50"/>
     <w:lsdException w:name="Grid Table 6 Colorful" w:uiPriority="51"/>
@@ -4191,6 +4368,50 @@
       <w:widowControl w:val="0"/>
       <w:jc w:val="both"/>
     </w:pPr>
+  </w:style>
+  <w:style w:type="paragraph" w:customStyle="1" w:styleId="DDC5B4EABAFB0C45B9951B90FEDD6756">
+    <w:name w:val="DDC5B4EABAFB0C45B9951B90FEDD6756"/>
+    <w:rsid w:val="007749AB"/>
+    <w:pPr>
+      <w:widowControl w:val="0"/>
+      <w:jc w:val="both"/>
+    </w:pPr>
+    <w:rPr>
+      <w:sz w:val="21"/>
+    </w:rPr>
+  </w:style>
+  <w:style w:type="paragraph" w:customStyle="1" w:styleId="09655A31C0E52845934170B9F3622314">
+    <w:name w:val="09655A31C0E52845934170B9F3622314"/>
+    <w:rsid w:val="007749AB"/>
+    <w:pPr>
+      <w:widowControl w:val="0"/>
+      <w:jc w:val="both"/>
+    </w:pPr>
+    <w:rPr>
+      <w:sz w:val="21"/>
+    </w:rPr>
+  </w:style>
+  <w:style w:type="paragraph" w:customStyle="1" w:styleId="318F730804384740BFF522520F79AC64">
+    <w:name w:val="318F730804384740BFF522520F79AC64"/>
+    <w:rsid w:val="007749AB"/>
+    <w:pPr>
+      <w:widowControl w:val="0"/>
+      <w:jc w:val="both"/>
+    </w:pPr>
+    <w:rPr>
+      <w:sz w:val="21"/>
+    </w:rPr>
+  </w:style>
+  <w:style w:type="paragraph" w:customStyle="1" w:styleId="CEBC2FE95856C84B815BAA77524C5BE3">
+    <w:name w:val="CEBC2FE95856C84B815BAA77524C5BE3"/>
+    <w:rsid w:val="007749AB"/>
+    <w:pPr>
+      <w:widowControl w:val="0"/>
+      <w:jc w:val="both"/>
+    </w:pPr>
+    <w:rPr>
+      <w:sz w:val="21"/>
+    </w:rPr>
   </w:style>
 </w:styles>
 </file>

</xml_diff>